<commit_message>
NAD data for reliability analysis
</commit_message>
<xml_diff>
--- a/task_data/NAD_online_letterID/NAD_online_letterID_analysis.docx
+++ b/task_data/NAD_online_letterID/NAD_online_letterID_analysis.docx
@@ -1309,6 +1309,24 @@
           <w:sz w:val="24"/>
           <w:szCs w:val="24"/>
         </w:rPr>
+        <w:t xml:space="preserve"> </w:t>
+      </w:r>
+      <w:proofErr w:type="spellStart"/>
+      <w:r>
+        <w:rPr>
+          <w:rFonts w:ascii="Times New Roman" w:hAnsi="Times New Roman" w:cs="Times New Roman"/>
+          <w:sz w:val="24"/>
+          <w:szCs w:val="24"/>
+        </w:rPr>
+        <w:t>position</w:t>
+      </w:r>
+      <w:proofErr w:type="spellEnd"/>
+      <w:r>
+        <w:rPr>
+          <w:rFonts w:ascii="Times New Roman" w:hAnsi="Times New Roman" w:cs="Times New Roman"/>
+          <w:sz w:val="24"/>
+          <w:szCs w:val="24"/>
+        </w:rPr>
         <w:t>:</w:t>
       </w:r>
       <w:r>
@@ -1317,7 +1335,33 @@
           <w:sz w:val="24"/>
           <w:szCs w:val="24"/>
         </w:rPr>
-        <w:t xml:space="preserve"> mondat válaszok (0-1) átlaga</w:t>
+        <w:t xml:space="preserve"> </w:t>
+      </w:r>
+      <w:r>
+        <w:rPr>
+          <w:rFonts w:ascii="Times New Roman" w:hAnsi="Times New Roman" w:cs="Times New Roman"/>
+          <w:sz w:val="24"/>
+          <w:szCs w:val="24"/>
+        </w:rPr>
+        <w:t>position</w:t>
+      </w:r>
+      <w:bookmarkStart w:id="5" w:name="_GoBack"/>
+      <w:bookmarkEnd w:id="5"/>
+      <w:r>
+        <w:rPr>
+          <w:rFonts w:ascii="Times New Roman" w:hAnsi="Times New Roman" w:cs="Times New Roman"/>
+          <w:sz w:val="24"/>
+          <w:szCs w:val="24"/>
+        </w:rPr>
+        <w:t xml:space="preserve"> </w:t>
+      </w:r>
+      <w:r>
+        <w:rPr>
+          <w:rFonts w:ascii="Times New Roman" w:hAnsi="Times New Roman" w:cs="Times New Roman"/>
+          <w:sz w:val="24"/>
+          <w:szCs w:val="24"/>
+        </w:rPr>
+        <w:t>mondat válaszok (0-1) átlaga</w:t>
       </w:r>
     </w:p>
     <w:p>
@@ -1335,23 +1379,31 @@
           <w:szCs w:val="24"/>
         </w:rPr>
       </w:pPr>
-      <w:proofErr w:type="spellStart"/>
-      <w:r>
-        <w:rPr>
-          <w:rFonts w:ascii="Times New Roman" w:hAnsi="Times New Roman" w:cs="Times New Roman"/>
-          <w:sz w:val="24"/>
-          <w:szCs w:val="24"/>
-        </w:rPr>
-        <w:t>production</w:t>
-      </w:r>
-      <w:proofErr w:type="spellEnd"/>
-      <w:r>
-        <w:rPr>
-          <w:rFonts w:ascii="Times New Roman" w:hAnsi="Times New Roman" w:cs="Times New Roman"/>
-          <w:sz w:val="24"/>
-          <w:szCs w:val="24"/>
-        </w:rPr>
-        <w:t>:</w:t>
+      <w:commentRangeStart w:id="6"/>
+      <w:r>
+        <w:rPr>
+          <w:rFonts w:ascii="Times New Roman" w:hAnsi="Times New Roman" w:cs="Times New Roman"/>
+          <w:sz w:val="24"/>
+          <w:szCs w:val="24"/>
+        </w:rPr>
+        <w:t xml:space="preserve">2AFC </w:t>
+      </w:r>
+      <w:proofErr w:type="spellStart"/>
+      <w:r>
+        <w:rPr>
+          <w:rFonts w:ascii="Times New Roman" w:hAnsi="Times New Roman" w:cs="Times New Roman"/>
+          <w:sz w:val="24"/>
+          <w:szCs w:val="24"/>
+        </w:rPr>
+        <w:t>sentence</w:t>
+      </w:r>
+      <w:commentRangeEnd w:id="6"/>
+      <w:proofErr w:type="spellEnd"/>
+      <w:r>
+        <w:rPr>
+          <w:rStyle w:val="Jegyzethivatkozs"/>
+        </w:rPr>
+        <w:commentReference w:id="6"/>
       </w:r>
       <w:r>
         <w:rPr>
@@ -1361,96 +1413,42 @@
         </w:rPr>
         <w:t xml:space="preserve"> </w:t>
       </w:r>
-      <w:proofErr w:type="gramStart"/>
-      <w:r>
-        <w:rPr>
-          <w:rFonts w:ascii="Times New Roman" w:hAnsi="Times New Roman" w:cs="Times New Roman"/>
-          <w:sz w:val="24"/>
-          <w:szCs w:val="24"/>
-        </w:rPr>
-        <w:t>produkciós</w:t>
-      </w:r>
-      <w:proofErr w:type="gramEnd"/>
-      <w:r>
-        <w:rPr>
-          <w:rFonts w:ascii="Times New Roman" w:hAnsi="Times New Roman" w:cs="Times New Roman"/>
-          <w:sz w:val="24"/>
-          <w:szCs w:val="24"/>
-        </w:rPr>
-        <w:t xml:space="preserve"> válaszok (0-1) átlaga</w:t>
-      </w:r>
-    </w:p>
-    <w:p>
-      <w:pPr>
-        <w:pStyle w:val="APAcmsor1"/>
-        <w:rPr>
-          <w:color w:val="auto"/>
-        </w:rPr>
-      </w:pPr>
-      <w:r>
-        <w:rPr>
-          <w:color w:val="auto"/>
-        </w:rPr>
-        <w:t xml:space="preserve">5. </w:t>
-      </w:r>
-      <w:r>
-        <w:rPr>
-          <w:color w:val="auto"/>
-        </w:rPr>
-        <w:t>Egyéb</w:t>
-      </w:r>
-    </w:p>
-    <w:p>
-      <w:pPr>
-        <w:pStyle w:val="Listaszerbekezds"/>
-        <w:numPr>
-          <w:ilvl w:val="0"/>
-          <w:numId w:val="4"/>
-        </w:numPr>
-      </w:pPr>
-      <w:r>
-        <w:rPr>
-          <w:rFonts w:ascii="Times New Roman" w:hAnsi="Times New Roman" w:cs="Times New Roman"/>
-          <w:sz w:val="24"/>
-        </w:rPr>
-        <w:t>?</w:t>
-      </w:r>
-    </w:p>
-    <w:p>
-      <w:pPr>
-        <w:pStyle w:val="APAcmsor1"/>
-        <w:rPr>
-          <w:color w:val="auto"/>
-        </w:rPr>
-      </w:pPr>
-      <w:r>
-        <w:rPr>
-          <w:color w:val="auto"/>
-        </w:rPr>
-        <w:t xml:space="preserve">6. </w:t>
-      </w:r>
-      <w:proofErr w:type="spellStart"/>
-      <w:r>
-        <w:rPr>
-          <w:color w:val="auto"/>
-        </w:rPr>
-        <w:t>Pszichometriai</w:t>
-      </w:r>
-      <w:proofErr w:type="spellEnd"/>
-      <w:r>
-        <w:rPr>
-          <w:color w:val="auto"/>
-        </w:rPr>
-        <w:t xml:space="preserve"> elemzés </w:t>
-      </w:r>
-      <w:proofErr w:type="spellStart"/>
-      <w:r>
-        <w:rPr>
-          <w:color w:val="auto"/>
-        </w:rPr>
-        <w:t>workflow</w:t>
-      </w:r>
-      <w:proofErr w:type="spellEnd"/>
+      <w:proofErr w:type="spellStart"/>
+      <w:r>
+        <w:rPr>
+          <w:rFonts w:ascii="Times New Roman" w:hAnsi="Times New Roman" w:cs="Times New Roman"/>
+          <w:sz w:val="24"/>
+          <w:szCs w:val="24"/>
+        </w:rPr>
+        <w:t>dependency</w:t>
+      </w:r>
+      <w:proofErr w:type="spellEnd"/>
+      <w:r>
+        <w:rPr>
+          <w:rFonts w:ascii="Times New Roman" w:hAnsi="Times New Roman" w:cs="Times New Roman"/>
+          <w:sz w:val="24"/>
+          <w:szCs w:val="24"/>
+        </w:rPr>
+        <w:t xml:space="preserve">: </w:t>
+      </w:r>
+      <w:proofErr w:type="spellStart"/>
+      <w:r>
+        <w:rPr>
+          <w:rFonts w:ascii="Times New Roman" w:hAnsi="Times New Roman" w:cs="Times New Roman"/>
+          <w:sz w:val="24"/>
+          <w:szCs w:val="24"/>
+        </w:rPr>
+        <w:t>dependency</w:t>
+      </w:r>
+      <w:proofErr w:type="spellEnd"/>
+      <w:r>
+        <w:rPr>
+          <w:rFonts w:ascii="Times New Roman" w:hAnsi="Times New Roman" w:cs="Times New Roman"/>
+          <w:sz w:val="24"/>
+          <w:szCs w:val="24"/>
+        </w:rPr>
+        <w:t xml:space="preserve"> mondat válaszok (0-1) átlaga</w:t>
+      </w:r>
     </w:p>
     <w:p>
       <w:pPr>
@@ -1467,6 +1465,139 @@
           <w:szCs w:val="24"/>
         </w:rPr>
       </w:pPr>
+      <w:proofErr w:type="spellStart"/>
+      <w:r>
+        <w:rPr>
+          <w:rFonts w:ascii="Times New Roman" w:hAnsi="Times New Roman" w:cs="Times New Roman"/>
+          <w:sz w:val="24"/>
+          <w:szCs w:val="24"/>
+        </w:rPr>
+        <w:t>production</w:t>
+      </w:r>
+      <w:proofErr w:type="spellEnd"/>
+      <w:r>
+        <w:rPr>
+          <w:rFonts w:ascii="Times New Roman" w:hAnsi="Times New Roman" w:cs="Times New Roman"/>
+          <w:sz w:val="24"/>
+          <w:szCs w:val="24"/>
+        </w:rPr>
+        <w:t>:</w:t>
+      </w:r>
+      <w:r>
+        <w:rPr>
+          <w:rFonts w:ascii="Times New Roman" w:hAnsi="Times New Roman" w:cs="Times New Roman"/>
+          <w:sz w:val="24"/>
+          <w:szCs w:val="24"/>
+        </w:rPr>
+        <w:t xml:space="preserve"> </w:t>
+      </w:r>
+      <w:proofErr w:type="gramStart"/>
+      <w:r>
+        <w:rPr>
+          <w:rFonts w:ascii="Times New Roman" w:hAnsi="Times New Roman" w:cs="Times New Roman"/>
+          <w:sz w:val="24"/>
+          <w:szCs w:val="24"/>
+        </w:rPr>
+        <w:t>produkciós</w:t>
+      </w:r>
+      <w:proofErr w:type="gramEnd"/>
+      <w:r>
+        <w:rPr>
+          <w:rFonts w:ascii="Times New Roman" w:hAnsi="Times New Roman" w:cs="Times New Roman"/>
+          <w:sz w:val="24"/>
+          <w:szCs w:val="24"/>
+        </w:rPr>
+        <w:t xml:space="preserve"> válaszok (0-1) átlaga</w:t>
+      </w:r>
+    </w:p>
+    <w:p>
+      <w:pPr>
+        <w:pStyle w:val="APAcmsor1"/>
+        <w:rPr>
+          <w:color w:val="auto"/>
+        </w:rPr>
+      </w:pPr>
+      <w:r>
+        <w:rPr>
+          <w:color w:val="auto"/>
+        </w:rPr>
+        <w:t xml:space="preserve">5. </w:t>
+      </w:r>
+      <w:r>
+        <w:rPr>
+          <w:color w:val="auto"/>
+        </w:rPr>
+        <w:t>Egyéb</w:t>
+      </w:r>
+    </w:p>
+    <w:p>
+      <w:pPr>
+        <w:pStyle w:val="Listaszerbekezds"/>
+        <w:numPr>
+          <w:ilvl w:val="0"/>
+          <w:numId w:val="4"/>
+        </w:numPr>
+      </w:pPr>
+      <w:r>
+        <w:rPr>
+          <w:rFonts w:ascii="Times New Roman" w:hAnsi="Times New Roman" w:cs="Times New Roman"/>
+          <w:sz w:val="24"/>
+        </w:rPr>
+        <w:t>?</w:t>
+      </w:r>
+    </w:p>
+    <w:p>
+      <w:pPr>
+        <w:pStyle w:val="APAcmsor1"/>
+        <w:rPr>
+          <w:color w:val="auto"/>
+        </w:rPr>
+      </w:pPr>
+      <w:r>
+        <w:rPr>
+          <w:color w:val="auto"/>
+        </w:rPr>
+        <w:lastRenderedPageBreak/>
+        <w:t xml:space="preserve">6. </w:t>
+      </w:r>
+      <w:proofErr w:type="spellStart"/>
+      <w:r>
+        <w:rPr>
+          <w:color w:val="auto"/>
+        </w:rPr>
+        <w:t>Pszichometriai</w:t>
+      </w:r>
+      <w:proofErr w:type="spellEnd"/>
+      <w:r>
+        <w:rPr>
+          <w:color w:val="auto"/>
+        </w:rPr>
+        <w:t xml:space="preserve"> elemzés </w:t>
+      </w:r>
+      <w:proofErr w:type="spellStart"/>
+      <w:r>
+        <w:rPr>
+          <w:color w:val="auto"/>
+        </w:rPr>
+        <w:t>workflow</w:t>
+      </w:r>
+      <w:proofErr w:type="spellEnd"/>
+    </w:p>
+    <w:p>
+      <w:pPr>
+        <w:pStyle w:val="Listaszerbekezds"/>
+        <w:numPr>
+          <w:ilvl w:val="0"/>
+          <w:numId w:val="4"/>
+        </w:numPr>
+        <w:spacing w:after="480"/>
+        <w:ind w:left="714" w:hanging="357"/>
+        <w:rPr>
+          <w:rFonts w:ascii="Times New Roman" w:hAnsi="Times New Roman" w:cs="Times New Roman"/>
+          <w:sz w:val="24"/>
+          <w:szCs w:val="24"/>
+        </w:rPr>
+      </w:pPr>
       <w:r>
         <w:rPr>
           <w:rFonts w:ascii="Times New Roman" w:hAnsi="Times New Roman" w:cs="Times New Roman"/>
@@ -1475,8 +1606,6 @@
         </w:rPr>
         <w:t>Lásd AGL</w:t>
       </w:r>
-      <w:bookmarkStart w:id="5" w:name="_GoBack"/>
-      <w:bookmarkEnd w:id="5"/>
     </w:p>
     <w:sectPr>
       <w:pgSz w:w="11906" w:h="16838"/>
@@ -1704,6 +1833,70 @@
       </w:r>
     </w:p>
   </w:comment>
+  <w:comment w:id="6" w:author="Kriszti" w:date="2022-12-07T17:36:00Z" w:initials="K">
+    <w:p>
+      <w:pPr>
+        <w:pStyle w:val="Jegyzetszveg"/>
+      </w:pPr>
+      <w:r>
+        <w:rPr>
+          <w:rStyle w:val="Jegyzethivatkozs"/>
+        </w:rPr>
+        <w:annotationRef/>
+      </w:r>
+      <w:r>
+        <w:t xml:space="preserve">Legyen külön </w:t>
+      </w:r>
+      <w:proofErr w:type="spellStart"/>
+      <w:r>
+        <w:t>pair</w:t>
+      </w:r>
+      <w:proofErr w:type="spellEnd"/>
+      <w:r>
+        <w:t xml:space="preserve">-old, </w:t>
+      </w:r>
+      <w:proofErr w:type="spellStart"/>
+      <w:r>
+        <w:t>pair-new</w:t>
+      </w:r>
+      <w:proofErr w:type="spellEnd"/>
+      <w:r>
+        <w:t xml:space="preserve">, </w:t>
+      </w:r>
+      <w:proofErr w:type="spellStart"/>
+      <w:r>
+        <w:t>dependency</w:t>
+      </w:r>
+      <w:proofErr w:type="spellEnd"/>
+      <w:r>
+        <w:t xml:space="preserve">-old, </w:t>
+      </w:r>
+      <w:proofErr w:type="spellStart"/>
+      <w:r>
+        <w:t>dependency-new</w:t>
+      </w:r>
+      <w:proofErr w:type="spellEnd"/>
+      <w:r>
+        <w:t xml:space="preserve">? Összesen és a </w:t>
+      </w:r>
+      <w:proofErr w:type="gramStart"/>
+      <w:r>
+        <w:t>faktor</w:t>
+      </w:r>
+      <w:proofErr w:type="gramEnd"/>
+      <w:r>
+        <w:t>analízis/</w:t>
+      </w:r>
+      <w:proofErr w:type="spellStart"/>
+      <w:r>
+        <w:t>reliabilitásvizsgálat</w:t>
+      </w:r>
+      <w:proofErr w:type="spellEnd"/>
+      <w:r>
+        <w:t xml:space="preserve"> szintjén?</w:t>
+      </w:r>
+    </w:p>
+  </w:comment>
 </w:comments>
 </file>
 
@@ -1714,6 +1907,7 @@
   <w15:commentEx w15:paraId="368E6ED4" w15:done="0"/>
   <w15:commentEx w15:paraId="14B48D21" w15:done="0"/>
   <w15:commentEx w15:paraId="49517F09" w15:done="0"/>
+  <w15:commentEx w15:paraId="049DABCE" w15:done="0"/>
 </w15:commentsEx>
 </file>
 

</xml_diff>

<commit_message>
NAD_letterID_v1 reliability testing updated
</commit_message>
<xml_diff>
--- a/task_data/NAD_online_letterID/NAD_online_letterID_analysis.docx
+++ b/task_data/NAD_online_letterID/NAD_online_letterID_analysis.docx
@@ -1523,8 +1523,6 @@
         </w:rPr>
         <w:t xml:space="preserve"> (Bálint)</w:t>
       </w:r>
-      <w:bookmarkStart w:id="6" w:name="_GoBack"/>
-      <w:bookmarkEnd w:id="6"/>
     </w:p>
     <w:p>
       <w:pPr>
@@ -1561,6 +1559,33 @@
         </w:rPr>
         <w:t>offline feladatok sajnos csak az ID101 azonosítótól használhatók (időben ettől)</w:t>
       </w:r>
+    </w:p>
+    <w:p>
+      <w:pPr>
+        <w:pStyle w:val="Listaszerbekezds"/>
+        <w:numPr>
+          <w:ilvl w:val="0"/>
+          <w:numId w:val="4"/>
+        </w:numPr>
+      </w:pPr>
+      <w:proofErr w:type="spellStart"/>
+      <w:r>
+        <w:rPr>
+          <w:rFonts w:ascii="Times New Roman" w:hAnsi="Times New Roman" w:cs="Times New Roman"/>
+          <w:sz w:val="24"/>
+        </w:rPr>
+        <w:t>életkorilag</w:t>
+      </w:r>
+      <w:proofErr w:type="spellEnd"/>
+      <w:r>
+        <w:rPr>
+          <w:rFonts w:ascii="Times New Roman" w:hAnsi="Times New Roman" w:cs="Times New Roman"/>
+          <w:sz w:val="24"/>
+        </w:rPr>
+        <w:t xml:space="preserve"> nagyon heterogén, nincsenek fiatal felnőttek</w:t>
+      </w:r>
+      <w:bookmarkStart w:id="6" w:name="_GoBack"/>
+      <w:bookmarkEnd w:id="6"/>
     </w:p>
     <w:p>
       <w:pPr>

</xml_diff>